<commit_message>
Documento ColocarPiezas, intrucciones crear proyecto netbeans
</commit_message>
<xml_diff>
--- a/ColocaPiezas/Documentacion.docx
+++ b/ColocaPiezas/Documentacion.docx
@@ -859,6 +859,39 @@
       </w:pPr>
       <w:r>
         <w:rPr>
+          <w:b/>
+          <w:color w:val="000000"/>
+          <w:lang w:val="es-ES"/>
+        </w:rPr>
+        <w:t>IMPORTANTE:</w:t>
+      </w:r>
+      <w:r>
+        <w:rPr>
+          <w:color w:val="000000"/>
+          <w:lang w:val="es-ES"/>
+        </w:rPr>
+        <w:t xml:space="preserve"> </w:t>
+      </w:r>
+      <w:bookmarkStart w:id="0" w:name="_GoBack"/>
+      <w:bookmarkEnd w:id="0"/>
+      <w:r>
+        <w:rPr>
+          <w:color w:val="000000"/>
+          <w:lang w:val="es-ES"/>
+        </w:rPr>
+        <w:t>Para pasar de un proyecto de Intellij a netbeans se tendría que crear un nuevo proyecto netbeans y sustituir la carpeta “src” por la “src” del proyecto de Intellij.</w:t>
+      </w:r>
+    </w:p>
+    <w:p>
+      <w:pPr>
+        <w:pStyle w:val="PARAGRAPHnoindent"/>
+        <w:rPr>
+          <w:color w:val="000000"/>
+          <w:lang w:val="es-ES"/>
+        </w:rPr>
+      </w:pPr>
+      <w:r>
+        <w:rPr>
           <w:color w:val="000000"/>
           <w:lang w:val="es-ES"/>
         </w:rPr>
@@ -1266,14 +1299,7 @@
           <w:color w:val="000000"/>
           <w:lang w:val="es-ES"/>
         </w:rPr>
-        <w:t>Fig.4. Zona de marcado del Halcón.</w:t>
-      </w:r>
-      <w:r>
-        <w:rPr>
-          <w:color w:val="000000"/>
-          <w:lang w:val="es-ES"/>
-        </w:rPr>
-        <w:t xml:space="preserve"> </w:t>
+        <w:t xml:space="preserve">Fig.4. Zona de marcado del Halcón. </w:t>
       </w:r>
     </w:p>
     <w:p>
@@ -1363,14 +1389,7 @@
           <w:color w:val="000000"/>
           <w:lang w:val="es-ES"/>
         </w:rPr>
-        <w:t>Fig.</w:t>
-      </w:r>
-      <w:r>
-        <w:rPr>
-          <w:color w:val="000000"/>
-          <w:lang w:val="es-ES"/>
-        </w:rPr>
-        <w:t>3</w:t>
+        <w:t>Fig.3</w:t>
       </w:r>
       <w:r>
         <w:rPr>
@@ -1569,14 +1588,7 @@
           <w:color w:val="000000"/>
           <w:lang w:val="es-ES"/>
         </w:rPr>
-        <w:t>C</w:t>
-      </w:r>
-      <w:r>
-        <w:rPr>
-          <w:color w:val="000000"/>
-          <w:lang w:val="es-ES"/>
-        </w:rPr>
-        <w:t>onclusion</w:t>
+        <w:t>Conclusion</w:t>
       </w:r>
       <w:r>
         <w:rPr>
@@ -1699,8 +1711,6 @@
           <w:t>https://elpais.com/elpais/2016/03/10/ciencia/1457629302_411493.html</w:t>
         </w:r>
       </w:hyperlink>
-      <w:bookmarkStart w:id="0" w:name="_GoBack"/>
-      <w:bookmarkEnd w:id="0"/>
     </w:p>
     <w:sectPr>
       <w:headerReference w:type="even" r:id="rId20"/>
@@ -6439,7 +6449,7 @@
 </file>
 
 <file path=customXml/itemProps1.xml><?xml version="1.0" encoding="utf-8"?>
-<ds:datastoreItem xmlns:ds="http://schemas.openxmlformats.org/officeDocument/2006/customXml" ds:itemID="{6B61E240-0045-41E0-9507-4CE619E02457}">
+<ds:datastoreItem xmlns:ds="http://schemas.openxmlformats.org/officeDocument/2006/customXml" ds:itemID="{0AC0CE61-089B-486E-AB2E-22531A58665F}">
   <ds:schemaRefs>
     <ds:schemaRef ds:uri="http://schemas.openxmlformats.org/officeDocument/2006/bibliography"/>
   </ds:schemaRefs>

</xml_diff>